<commit_message>
se modifico para dar paso a otra version
</commit_message>
<xml_diff>
--- a/PRESTASHOP_APUNTES.docx
+++ b/PRESTASHOP_APUNTES.docx
@@ -371,6 +371,7 @@
           <w:color w:val="000000"/>
           <w:sz w:val="24"/>
           <w:szCs w:val="24"/>
+          <w:shd w:val="clear" w:color="auto" w:fill="EFEFEF"/>
         </w:rPr>
       </w:pPr>
       <w:r>
@@ -381,7 +382,88 @@
           <w:szCs w:val="24"/>
           <w:shd w:val="clear" w:color="auto" w:fill="EFEFEF"/>
         </w:rPr>
-        <w:t>frrfrfrrfrf</w:t>
+        <w:t>F</w:t>
+      </w:r>
+      <w:r>
+        <w:rPr>
+          <w:rFonts w:ascii="Courier New" w:eastAsia="Times New Roman" w:hAnsi="Courier New" w:cs="Courier New"/>
+          <w:color w:val="000000"/>
+          <w:sz w:val="24"/>
+          <w:szCs w:val="24"/>
+          <w:shd w:val="clear" w:color="auto" w:fill="EFEFEF"/>
+        </w:rPr>
+        <w:t>rrfrfrrfrf</w:t>
+      </w:r>
+    </w:p>
+    <w:p>
+      <w:pPr>
+        <w:shd w:val="clear" w:color="auto" w:fill="FFFFFF"/>
+        <w:tabs>
+          <w:tab w:val="left" w:pos="916"/>
+          <w:tab w:val="left" w:pos="1832"/>
+          <w:tab w:val="left" w:pos="2748"/>
+          <w:tab w:val="left" w:pos="3664"/>
+          <w:tab w:val="left" w:pos="4580"/>
+          <w:tab w:val="left" w:pos="5496"/>
+          <w:tab w:val="left" w:pos="6412"/>
+          <w:tab w:val="left" w:pos="7328"/>
+          <w:tab w:val="left" w:pos="8244"/>
+          <w:tab w:val="left" w:pos="9160"/>
+          <w:tab w:val="left" w:pos="10076"/>
+          <w:tab w:val="left" w:pos="10992"/>
+          <w:tab w:val="left" w:pos="11908"/>
+          <w:tab w:val="left" w:pos="12824"/>
+          <w:tab w:val="left" w:pos="13740"/>
+          <w:tab w:val="left" w:pos="14656"/>
+        </w:tabs>
+        <w:spacing w:after="0" w:line="240" w:lineRule="auto"/>
+        <w:rPr>
+          <w:rFonts w:ascii="Courier New" w:eastAsia="Times New Roman" w:hAnsi="Courier New" w:cs="Courier New"/>
+          <w:color w:val="000000"/>
+          <w:sz w:val="24"/>
+          <w:szCs w:val="24"/>
+          <w:shd w:val="clear" w:color="auto" w:fill="EFEFEF"/>
+        </w:rPr>
+      </w:pPr>
+    </w:p>
+    <w:p>
+      <w:pPr>
+        <w:shd w:val="clear" w:color="auto" w:fill="FFFFFF"/>
+        <w:tabs>
+          <w:tab w:val="left" w:pos="916"/>
+          <w:tab w:val="left" w:pos="1832"/>
+          <w:tab w:val="left" w:pos="2748"/>
+          <w:tab w:val="left" w:pos="3664"/>
+          <w:tab w:val="left" w:pos="4580"/>
+          <w:tab w:val="left" w:pos="5496"/>
+          <w:tab w:val="left" w:pos="6412"/>
+          <w:tab w:val="left" w:pos="7328"/>
+          <w:tab w:val="left" w:pos="8244"/>
+          <w:tab w:val="left" w:pos="9160"/>
+          <w:tab w:val="left" w:pos="10076"/>
+          <w:tab w:val="left" w:pos="10992"/>
+          <w:tab w:val="left" w:pos="11908"/>
+          <w:tab w:val="left" w:pos="12824"/>
+          <w:tab w:val="left" w:pos="13740"/>
+          <w:tab w:val="left" w:pos="14656"/>
+        </w:tabs>
+        <w:spacing w:after="0" w:line="240" w:lineRule="auto"/>
+        <w:rPr>
+          <w:rFonts w:ascii="Courier New" w:eastAsia="Times New Roman" w:hAnsi="Courier New" w:cs="Courier New"/>
+          <w:color w:val="000000"/>
+          <w:sz w:val="24"/>
+          <w:szCs w:val="24"/>
+        </w:rPr>
+      </w:pPr>
+      <w:r>
+        <w:rPr>
+          <w:rFonts w:ascii="Courier New" w:eastAsia="Times New Roman" w:hAnsi="Courier New" w:cs="Courier New"/>
+          <w:color w:val="000000"/>
+          <w:sz w:val="24"/>
+          <w:szCs w:val="24"/>
+          <w:shd w:val="clear" w:color="auto" w:fill="EFEFEF"/>
+        </w:rPr>
+        <w:t>Se modifica esto, para hacer una version menor</w:t>
       </w:r>
       <w:bookmarkStart w:id="0" w:name="_GoBack"/>
       <w:bookmarkEnd w:id="0"/>

</xml_diff>